<commit_message>
added new geneators and nippets
</commit_message>
<xml_diff>
--- a/Snippets/CodeSnippets/Snippets_combined.docx
+++ b/Snippets/CodeSnippets/Snippets_combined.docx
@@ -44,6 +44,22 @@
         <w:br/>
         <w:t>########################################################################################################################</w:t>
         <w:br/>
+        <w:t>#add_5_list_comprehension</w:t>
+        <w:br/>
+        <w:br/>
+        <w:t>def function(array_data):</w:t>
+        <w:br/>
+        <w:t xml:space="preserve">    return [data + 5 for data in array_data]</w:t>
+        <w:br/>
+        <w:br/>
+        <w:br/>
+        <w:t>print(function([0, 5, 10]))</w:t>
+        <w:br/>
+        <w:br/>
+        <w:br/>
+        <w:br/>
+        <w:t>########################################################################################################################</w:t>
+        <w:br/>
         <w:t>#add_5_recursive</w:t>
         <w:br/>
         <w:br/>
@@ -102,6 +118,22 @@
         <w:br/>
         <w:t>########################################################################################################################</w:t>
         <w:br/>
+        <w:t>#apply_list_comprehension</w:t>
+        <w:br/>
+        <w:br/>
+        <w:t>def function(array_data, func):</w:t>
+        <w:br/>
+        <w:t xml:space="preserve">    return [func(data) for data in array_data]</w:t>
+        <w:br/>
+        <w:br/>
+        <w:br/>
+        <w:t>print(function([1, 2, 3], lambda x: x ** 2 + x))</w:t>
+        <w:br/>
+        <w:br/>
+        <w:br/>
+        <w:br/>
+        <w:t>########################################################################################################################</w:t>
+        <w:br/>
         <w:t>#apply_recursive</w:t>
         <w:br/>
         <w:br/>
@@ -244,6 +276,62 @@
         <w:br/>
         <w:t>########################################################################################################################</w:t>
         <w:br/>
+        <w:t>#Computer_list_comprehension</w:t>
+        <w:br/>
+        <w:br/>
+        <w:t>class Computer:</w:t>
+        <w:br/>
+        <w:t xml:space="preserve">    id = 0</w:t>
+        <w:br/>
+        <w:br/>
+        <w:t xml:space="preserve">    def __init__(self, cpu, gpu, ram):</w:t>
+        <w:br/>
+        <w:t xml:space="preserve">        self.cpu = cpu</w:t>
+        <w:br/>
+        <w:t xml:space="preserve">        self.gpu = gpu</w:t>
+        <w:br/>
+        <w:t xml:space="preserve">        self.ram = ram</w:t>
+        <w:br/>
+        <w:t xml:space="preserve">        self.id = Computer.id</w:t>
+        <w:br/>
+        <w:t xml:space="preserve">        Computer.id += 1</w:t>
+        <w:br/>
+        <w:br/>
+        <w:t xml:space="preserve">    def __repr__(self):</w:t>
+        <w:br/>
+        <w:t xml:space="preserve">        return str(self.id)</w:t>
+        <w:br/>
+        <w:br/>
+        <w:br/>
+        <w:t>def function(computer_array):</w:t>
+        <w:br/>
+        <w:t xml:space="preserve">    return [computer for computer in computer_array if "AMD" in computer.cpu and "NVIDIA GTX30" in computer.gpu and computer.ram &gt;= 16]</w:t>
+        <w:br/>
+        <w:br/>
+        <w:br/>
+        <w:t>computer_array = []</w:t>
+        <w:br/>
+        <w:t>computer_array.append(Computer("INTEL i7-860", "NVIDIA GTX3080", 16))</w:t>
+        <w:br/>
+        <w:t>computer_array.append(Computer("AMD 5900x", "NVIDIA GTX3080", 32))</w:t>
+        <w:br/>
+        <w:t>computer_array.append(Computer("INTEL i9-10900T", "NVIDIA GTX1070", 8))</w:t>
+        <w:br/>
+        <w:t>computer_array.append(Computer("AMD 5900x", "AMD RX6900", 8))</w:t>
+        <w:br/>
+        <w:t>computer_array.append(Computer("AMD 5700", "AMD RX6900", 16))</w:t>
+        <w:br/>
+        <w:t>computer_array.append(Computer("AMD 5900x", "NVIDIA GTX3090", 64))</w:t>
+        <w:br/>
+        <w:t>computer_array.append(Computer("INTEL i5-8400", "NVIDIA GTX1060", 4))</w:t>
+        <w:br/>
+        <w:t>print(function(computer_array))</w:t>
+        <w:br/>
+        <w:br/>
+        <w:br/>
+        <w:br/>
+        <w:t>########################################################################################################################</w:t>
+        <w:br/>
         <w:t>#Computer_recursive</w:t>
         <w:br/>
         <w:br/>
@@ -362,6 +450,32 @@
         <w:br/>
         <w:t>########################################################################################################################</w:t>
         <w:br/>
+        <w:t>#condition_sum_list_comprehension</w:t>
+        <w:br/>
+        <w:br/>
+        <w:t>from functools import reduce</w:t>
+        <w:br/>
+        <w:br/>
+        <w:br/>
+        <w:t>def function(n):</w:t>
+        <w:br/>
+        <w:t xml:space="preserve">    array_data = [value for value in range(2, n + 1) if value % 3 == 0 or value % 4 == 0]</w:t>
+        <w:br/>
+        <w:t xml:space="preserve">    total = 0</w:t>
+        <w:br/>
+        <w:t xml:space="preserve">    scanned = [total := total + x for x in array_data]</w:t>
+        <w:br/>
+        <w:t xml:space="preserve">    return scanned[-1]</w:t>
+        <w:br/>
+        <w:br/>
+        <w:br/>
+        <w:t>print(function(14))</w:t>
+        <w:br/>
+        <w:br/>
+        <w:br/>
+        <w:br/>
+        <w:t>########################################################################################################################</w:t>
+        <w:br/>
         <w:t>#condition_sum_recursive</w:t>
         <w:br/>
         <w:br/>
@@ -434,6 +548,26 @@
         <w:br/>
         <w:t>########################################################################################################################</w:t>
         <w:br/>
+        <w:t>#find_list_comprehension</w:t>
+        <w:br/>
+        <w:br/>
+        <w:t>from functools import reduce</w:t>
+        <w:br/>
+        <w:br/>
+        <w:br/>
+        <w:t>def function(data_array, element):</w:t>
+        <w:br/>
+        <w:t xml:space="preserve">    return [idx for (idx, value) in enumerate(data_array) if value == element][0]</w:t>
+        <w:br/>
+        <w:br/>
+        <w:br/>
+        <w:t>print(function([1, 2, 3, 4, 5], 3))</w:t>
+        <w:br/>
+        <w:br/>
+        <w:br/>
+        <w:br/>
+        <w:t>########################################################################################################################</w:t>
+        <w:br/>
         <w:t>#find_recursive</w:t>
         <w:br/>
         <w:br/>
@@ -514,6 +648,22 @@
         <w:br/>
         <w:t>########################################################################################################################</w:t>
         <w:br/>
+        <w:t>#is_prime_list_comprehension</w:t>
+        <w:br/>
+        <w:br/>
+        <w:t>def function(number):</w:t>
+        <w:br/>
+        <w:t xml:space="preserve">    return len([value for value in range(1, number+1) if number % value == 0]) == 2</w:t>
+        <w:br/>
+        <w:br/>
+        <w:br/>
+        <w:t>print(function(7))</w:t>
+        <w:br/>
+        <w:br/>
+        <w:br/>
+        <w:br/>
+        <w:t>########################################################################################################################</w:t>
+        <w:br/>
         <w:t>#is_prime_recursive</w:t>
         <w:br/>
         <w:br/>
@@ -722,6 +872,97 @@
         <w:br/>
         <w:t>########################################################################################################################</w:t>
         <w:br/>
+        <w:t>#LinkedList_list_comprehension</w:t>
+        <w:br/>
+        <w:br/>
+        <w:t>from functools import reduce</w:t>
+        <w:br/>
+        <w:t>from itertools import accumulate</w:t>
+        <w:br/>
+        <w:br/>
+        <w:br/>
+        <w:t>class Node:</w:t>
+        <w:br/>
+        <w:t xml:space="preserve">    def __init__(self, data):</w:t>
+        <w:br/>
+        <w:t xml:space="preserve">        self.data = data</w:t>
+        <w:br/>
+        <w:t xml:space="preserve">        self.next = None</w:t>
+        <w:br/>
+        <w:br/>
+        <w:t xml:space="preserve">    def __repr__(self):</w:t>
+        <w:br/>
+        <w:t xml:space="preserve">        return str(self.data)</w:t>
+        <w:br/>
+        <w:br/>
+        <w:t xml:space="preserve">    def __iter__(self):</w:t>
+        <w:br/>
+        <w:t xml:space="preserve">        self.current = self</w:t>
+        <w:br/>
+        <w:t xml:space="preserve">        return self</w:t>
+        <w:br/>
+        <w:br/>
+        <w:t xml:space="preserve">    def __next__(self):</w:t>
+        <w:br/>
+        <w:t xml:space="preserve">        if self.current is None:</w:t>
+        <w:br/>
+        <w:t xml:space="preserve">            raise StopIteration</w:t>
+        <w:br/>
+        <w:t xml:space="preserve">        else:</w:t>
+        <w:br/>
+        <w:t xml:space="preserve">            tmp = self.current</w:t>
+        <w:br/>
+        <w:t xml:space="preserve">            self.current = self.current.next</w:t>
+        <w:br/>
+        <w:t xml:space="preserve">            return tmp</w:t>
+        <w:br/>
+        <w:br/>
+        <w:br/>
+        <w:t>def function(node_list):</w:t>
+        <w:br/>
+        <w:t xml:space="preserve">    filtered_list = [node.data for (idx, node) in enumerate(node_list) if idx % 2 == 0]</w:t>
+        <w:br/>
+        <w:t xml:space="preserve">    total = 0</w:t>
+        <w:br/>
+        <w:t xml:space="preserve">    scanned = [total := total + x for x in filtered_list]</w:t>
+        <w:br/>
+        <w:t xml:space="preserve">    return scanned[-1]</w:t>
+        <w:br/>
+        <w:br/>
+        <w:br/>
+        <w:t>node1 = Node(2)</w:t>
+        <w:br/>
+        <w:t>node2 = Node(5)</w:t>
+        <w:br/>
+        <w:t>node3 = Node(7)</w:t>
+        <w:br/>
+        <w:t>node4 = Node(4)</w:t>
+        <w:br/>
+        <w:t>node5 = Node(1)</w:t>
+        <w:br/>
+        <w:t>node6 = Node(3)</w:t>
+        <w:br/>
+        <w:t>node7 = Node(6)</w:t>
+        <w:br/>
+        <w:t>node1.next = node2</w:t>
+        <w:br/>
+        <w:t>node2.next = node3</w:t>
+        <w:br/>
+        <w:t>node3.next = node4</w:t>
+        <w:br/>
+        <w:t>node4.next = node5</w:t>
+        <w:br/>
+        <w:t>node5.next = node6</w:t>
+        <w:br/>
+        <w:t>node6.next = node7</w:t>
+        <w:br/>
+        <w:t>print(function(node1))</w:t>
+        <w:br/>
+        <w:br/>
+        <w:br/>
+        <w:br/>
+        <w:t>########################################################################################################################</w:t>
+        <w:br/>
         <w:t>#LinkedList_recursive</w:t>
         <w:br/>
         <w:br/>
@@ -838,6 +1079,30 @@
         <w:br/>
         <w:t>########################################################################################################################</w:t>
         <w:br/>
+        <w:t>#max_list_comprehension</w:t>
+        <w:br/>
+        <w:br/>
+        <w:t>from functools import reduce</w:t>
+        <w:br/>
+        <w:br/>
+        <w:br/>
+        <w:t>def function(array_data):</w:t>
+        <w:br/>
+        <w:t xml:space="preserve">    max_value = array_data[0]</w:t>
+        <w:br/>
+        <w:t xml:space="preserve">    scanned = [max_value := x for x in array_data if x &gt; max_value]</w:t>
+        <w:br/>
+        <w:t xml:space="preserve">    return scanned[-1]</w:t>
+        <w:br/>
+        <w:br/>
+        <w:br/>
+        <w:t>print(function([0, 5, 2]))</w:t>
+        <w:br/>
+        <w:br/>
+        <w:br/>
+        <w:br/>
+        <w:t>########################################################################################################################</w:t>
+        <w:br/>
         <w:t>#max_recursive</w:t>
         <w:br/>
         <w:br/>
@@ -871,6 +1136,12 @@
         <w:t>#node_higher_order</w:t>
         <w:br/>
         <w:br/>
+        <w:t>from itertools import product</w:t>
+        <w:br/>
+        <w:t>from functools import reduce</w:t>
+        <w:br/>
+        <w:br/>
+        <w:br/>
         <w:t>class Node:</w:t>
         <w:br/>
         <w:t xml:space="preserve">    def __init__(self, value):</w:t>
@@ -996,6 +1267,65 @@
         <w:br/>
         <w:t>########################################################################################################################</w:t>
         <w:br/>
+        <w:t>#node_list_comprehension</w:t>
+        <w:br/>
+        <w:br/>
+        <w:t>class Node:</w:t>
+        <w:br/>
+        <w:t xml:space="preserve">    def __init__(self, value):</w:t>
+        <w:br/>
+        <w:t xml:space="preserve">        self.value = value</w:t>
+        <w:br/>
+        <w:t xml:space="preserve">        self.left = None</w:t>
+        <w:br/>
+        <w:t xml:space="preserve">        self.right = None</w:t>
+        <w:br/>
+        <w:br/>
+        <w:t xml:space="preserve">    def pre_order_iter(self):</w:t>
+        <w:br/>
+        <w:t xml:space="preserve">        result = [self]</w:t>
+        <w:br/>
+        <w:t xml:space="preserve">        if self.left is not None:</w:t>
+        <w:br/>
+        <w:t xml:space="preserve">            left = self.left.pre_order_iter()</w:t>
+        <w:br/>
+        <w:t xml:space="preserve">            result = result + left</w:t>
+        <w:br/>
+        <w:t xml:space="preserve">        if self.right is not None:</w:t>
+        <w:br/>
+        <w:t xml:space="preserve">            right = self.right.pre_order_iter()</w:t>
+        <w:br/>
+        <w:t xml:space="preserve">            result = result + right</w:t>
+        <w:br/>
+        <w:t xml:space="preserve">        return result</w:t>
+        <w:br/>
+        <w:br/>
+        <w:br/>
+        <w:t>def function(node):</w:t>
+        <w:br/>
+        <w:t xml:space="preserve">    multiplies = [x.value * y.value for x in node.pre_order_iter() for y in node.pre_order_iter()]</w:t>
+        <w:br/>
+        <w:t xml:space="preserve">    total = 0</w:t>
+        <w:br/>
+        <w:t xml:space="preserve">    scanned = [total := total + x for x in multiplies]</w:t>
+        <w:br/>
+        <w:t xml:space="preserve">    return scanned[-1]</w:t>
+        <w:br/>
+        <w:br/>
+        <w:br/>
+        <w:t>n = Node(2)</w:t>
+        <w:br/>
+        <w:t>n.left = Node(1)</w:t>
+        <w:br/>
+        <w:t>n.right = Node(3)</w:t>
+        <w:br/>
+        <w:t>print(function(n))</w:t>
+        <w:br/>
+        <w:br/>
+        <w:br/>
+        <w:br/>
+        <w:t>########################################################################################################################</w:t>
+        <w:br/>
         <w:t>#node_recursive</w:t>
         <w:br/>
         <w:br/>
@@ -1162,6 +1492,28 @@
         <w:br/>
         <w:t>########################################################################################################################</w:t>
         <w:br/>
+        <w:t>#prime_factors_list_comprehension</w:t>
+        <w:br/>
+        <w:br/>
+        <w:t>def helper(number):</w:t>
+        <w:br/>
+        <w:t xml:space="preserve">    return len([value for value in range(1, number + 1) if number % value == 0]) == 2</w:t>
+        <w:br/>
+        <w:br/>
+        <w:br/>
+        <w:t>def function(number):</w:t>
+        <w:br/>
+        <w:t xml:space="preserve">    return [x for x in range(2, number + 1) if helper(x) and number % x == 0]</w:t>
+        <w:br/>
+        <w:br/>
+        <w:br/>
+        <w:t>print(function(18))</w:t>
+        <w:br/>
+        <w:br/>
+        <w:br/>
+        <w:br/>
+        <w:t>########################################################################################################################</w:t>
+        <w:br/>
         <w:t>#prime_factors_recursive</w:t>
         <w:br/>
         <w:br/>
@@ -1277,6 +1629,32 @@
         <w:br/>
         <w:t>########################################################################################################################</w:t>
         <w:br/>
+        <w:t>#quad_mul_list_comprehension</w:t>
+        <w:br/>
+        <w:br/>
+        <w:t>from functools import reduce</w:t>
+        <w:br/>
+        <w:br/>
+        <w:br/>
+        <w:t>def function(n):</w:t>
+        <w:br/>
+        <w:t xml:space="preserve">    array_data = [x**2 for x in range(1, n + 1)]</w:t>
+        <w:br/>
+        <w:t xml:space="preserve">    total = 1</w:t>
+        <w:br/>
+        <w:t xml:space="preserve">    scanned = [total := total * x for x in array_data]</w:t>
+        <w:br/>
+        <w:t xml:space="preserve">    return scanned[-1]</w:t>
+        <w:br/>
+        <w:br/>
+        <w:br/>
+        <w:t>print(function(3))</w:t>
+        <w:br/>
+        <w:br/>
+        <w:br/>
+        <w:br/>
+        <w:t>########################################################################################################################</w:t>
+        <w:br/>
         <w:t>#quad_mul_recursive</w:t>
         <w:br/>
         <w:br/>
@@ -1566,6 +1944,126 @@
         <w:br/>
         <w:t>########################################################################################################################</w:t>
         <w:br/>
+        <w:t>#Store_list_comprehension</w:t>
+        <w:br/>
+        <w:br/>
+        <w:t>from itertools import product</w:t>
+        <w:br/>
+        <w:br/>
+        <w:br/>
+        <w:t>class Store:</w:t>
+        <w:br/>
+        <w:t xml:space="preserve">    id = 0</w:t>
+        <w:br/>
+        <w:br/>
+        <w:t xml:space="preserve">    def __init__(self, name, city):</w:t>
+        <w:br/>
+        <w:t xml:space="preserve">        self.name = name</w:t>
+        <w:br/>
+        <w:t xml:space="preserve">        self.city = city</w:t>
+        <w:br/>
+        <w:t xml:space="preserve">        self.orders = []</w:t>
+        <w:br/>
+        <w:t xml:space="preserve">        self.id = Store.id</w:t>
+        <w:br/>
+        <w:t xml:space="preserve">        Store.id += 1</w:t>
+        <w:br/>
+        <w:br/>
+        <w:t xml:space="preserve">    def add_order(self, order_id):</w:t>
+        <w:br/>
+        <w:t xml:space="preserve">        self.orders.append(order_id)</w:t>
+        <w:br/>
+        <w:br/>
+        <w:t xml:space="preserve">    def __repr__(self):</w:t>
+        <w:br/>
+        <w:t xml:space="preserve">        return str(self.id)</w:t>
+        <w:br/>
+        <w:br/>
+        <w:br/>
+        <w:t>class Order:</w:t>
+        <w:br/>
+        <w:t xml:space="preserve">    id = 0</w:t>
+        <w:br/>
+        <w:br/>
+        <w:t xml:space="preserve">    def __init__(self, product_name, number, price):</w:t>
+        <w:br/>
+        <w:t xml:space="preserve">        self.product_name = product_name</w:t>
+        <w:br/>
+        <w:t xml:space="preserve">        self.magnitude = number</w:t>
+        <w:br/>
+        <w:t xml:space="preserve">        self.price = price</w:t>
+        <w:br/>
+        <w:t xml:space="preserve">        self.id = Order.id</w:t>
+        <w:br/>
+        <w:t xml:space="preserve">        Order.id += 1</w:t>
+        <w:br/>
+        <w:br/>
+        <w:t xml:space="preserve">    def __repr__(self):</w:t>
+        <w:br/>
+        <w:t xml:space="preserve">        return str(self.id)</w:t>
+        <w:br/>
+        <w:br/>
+        <w:br/>
+        <w:t>def function(store_array, order_array):</w:t>
+        <w:br/>
+        <w:t xml:space="preserve">    selected_stores = [store for store in store_array if store.name == "Edeka"]</w:t>
+        <w:br/>
+        <w:t xml:space="preserve">    selected_orders = [order for order in order_array if order.product_name == "sour cream"]</w:t>
+        <w:br/>
+        <w:t xml:space="preserve">    return [store for store in selected_stores for order in selected_orders if order.id in store.orders]</w:t>
+        <w:br/>
+        <w:br/>
+        <w:br/>
+        <w:t>store_array = []</w:t>
+        <w:br/>
+        <w:t>store_array.append(Store("Edeka", "Leipzig"))</w:t>
+        <w:br/>
+        <w:t>store_array.append(Store("Rewe", "MÃ¼nchen"))</w:t>
+        <w:br/>
+        <w:t>store_array.append(Store("Lidl", "Leipzig"))</w:t>
+        <w:br/>
+        <w:t>store_array.append(Store("Edeka", "Berlin"))</w:t>
+        <w:br/>
+        <w:br/>
+        <w:t>order_array = []</w:t>
+        <w:br/>
+        <w:t>order_array.append(Order("sour cream", 100, 0.9))</w:t>
+        <w:br/>
+        <w:t>order_array.append(Order("cheese", 230, 1.2))</w:t>
+        <w:br/>
+        <w:t>order_array.append(Order("apples", 40, 0.5))</w:t>
+        <w:br/>
+        <w:t>order_array.append(Order("potatoes", 2000, 0.2))</w:t>
+        <w:br/>
+        <w:t>order_array.append(Order("pans", 10, 10.9))</w:t>
+        <w:br/>
+        <w:br/>
+        <w:t>store_array[0].add_order(0)</w:t>
+        <w:br/>
+        <w:t>store_array[0].add_order(2)</w:t>
+        <w:br/>
+        <w:t>store_array[0].add_order(4)</w:t>
+        <w:br/>
+        <w:t>store_array[1].add_order(1)</w:t>
+        <w:br/>
+        <w:t>store_array[1].add_order(3)</w:t>
+        <w:br/>
+        <w:t>store_array[2].add_order(2)</w:t>
+        <w:br/>
+        <w:t>store_array[2].add_order(0)</w:t>
+        <w:br/>
+        <w:t>store_array[2].add_order(1)</w:t>
+        <w:br/>
+        <w:t>store_array[3].add_order(0)</w:t>
+        <w:br/>
+        <w:br/>
+        <w:t>print(function(store_array, order_array))</w:t>
+        <w:br/>
+        <w:br/>
+        <w:br/>
+        <w:br/>
+        <w:t>########################################################################################################################</w:t>
+        <w:br/>
         <w:t>#Store_recursive</w:t>
         <w:br/>
         <w:br/>
@@ -1794,6 +2292,45 @@
         <w:t xml:space="preserve">            result.append(student)</w:t>
         <w:br/>
         <w:t xml:space="preserve">    return result</w:t>
+        <w:br/>
+        <w:br/>
+        <w:br/>
+        <w:t>students = []</w:t>
+        <w:br/>
+        <w:t>students.append(Student(17, "Hans"))</w:t>
+        <w:br/>
+        <w:t>students.append(Student(21, "Jasmin"))</w:t>
+        <w:br/>
+        <w:t>students.append(Student(32, "Florian"))</w:t>
+        <w:br/>
+        <w:t>print(function(students))</w:t>
+        <w:br/>
+        <w:br/>
+        <w:br/>
+        <w:br/>
+        <w:t>########################################################################################################################</w:t>
+        <w:br/>
+        <w:t>#students_list_comprehension</w:t>
+        <w:br/>
+        <w:br/>
+        <w:t>class Student:</w:t>
+        <w:br/>
+        <w:t xml:space="preserve">    def __init__(self, age, name):</w:t>
+        <w:br/>
+        <w:t xml:space="preserve">        self.age = age</w:t>
+        <w:br/>
+        <w:t xml:space="preserve">        self.name = name</w:t>
+        <w:br/>
+        <w:br/>
+        <w:t xml:space="preserve">    def __repr__(self):</w:t>
+        <w:br/>
+        <w:t xml:space="preserve">        return str(self.name)</w:t>
+        <w:br/>
+        <w:br/>
+        <w:br/>
+        <w:t>def function(student_array):</w:t>
+        <w:br/>
+        <w:t xml:space="preserve">    return [student for student in student_array if student.age &gt;= 18]</w:t>
         <w:br/>
         <w:br/>
         <w:br/>

</xml_diff>